<commit_message>
NAviagtions & MVCs - Done
</commit_message>
<xml_diff>
--- a/Documentation/Content/RosterMe - Content.docx
+++ b/Documentation/Content/RosterMe - Content.docx
@@ -48,18 +48,391 @@
         <w:pStyle w:val="Heading4"/>
       </w:pPr>
       <w:r>
+        <w:t>Home</w:t>
+      </w:r>
+    </w:p>
+    <w:p>
+      <w:pPr>
+        <w:pStyle w:val="Heading5"/>
+      </w:pPr>
+      <w:r>
+        <w:t>What do we offer?</w:t>
+      </w:r>
+    </w:p>
+    <w:p>
+      <w:r>
+        <w:t>We offer an easy, simple but still powerful tool to all businesses</w:t>
+      </w:r>
+      <w:r>
+        <w:t xml:space="preserve">: </w:t>
+      </w:r>
+      <w:proofErr w:type="spellStart"/>
+      <w:r>
+        <w:t>RosterMe</w:t>
+      </w:r>
+      <w:proofErr w:type="spellEnd"/>
+    </w:p>
+    <w:p>
+      <w:r>
+        <w:t xml:space="preserve">This tool </w:t>
+      </w:r>
+      <w:r>
+        <w:t xml:space="preserve">allows managers as well as employees to ease the shifts applications by </w:t>
+      </w:r>
+      <w:r>
+        <w:t xml:space="preserve">booking these on </w:t>
+      </w:r>
+      <w:proofErr w:type="spellStart"/>
+      <w:r>
+        <w:t>RosterMe</w:t>
+      </w:r>
+      <w:proofErr w:type="spellEnd"/>
+      <w:r>
+        <w:t xml:space="preserve">. </w:t>
+      </w:r>
+    </w:p>
+    <w:p>
+      <w:r>
+        <w:rPr>
+          <w:i/>
+        </w:rPr>
+        <w:t>Learn More</w:t>
+      </w:r>
+    </w:p>
+    <w:p>
+      <w:pPr>
+        <w:pStyle w:val="Heading5"/>
+      </w:pPr>
+      <w:r>
+        <w:t>Experience</w:t>
+      </w:r>
+    </w:p>
+    <w:p>
+      <w:r>
+        <w:t xml:space="preserve">We assume to have </w:t>
+      </w:r>
+      <w:r>
+        <w:t>enough</w:t>
+      </w:r>
+      <w:r>
+        <w:t xml:space="preserve"> experience in </w:t>
+      </w:r>
+      <w:r>
+        <w:t>the professional life to identify what are its main issues</w:t>
+      </w:r>
+      <w:r>
+        <w:t xml:space="preserve">, </w:t>
+      </w:r>
+      <w:r>
+        <w:t>constraints</w:t>
+      </w:r>
+      <w:r>
+        <w:t xml:space="preserve"> and limits.</w:t>
+      </w:r>
+    </w:p>
+    <w:p>
+      <w:r>
+        <w:t xml:space="preserve">Our mission is to facilitate as much as possible the work load which an organization </w:t>
+      </w:r>
+      <w:r>
+        <w:t>must</w:t>
+      </w:r>
+      <w:r>
+        <w:t xml:space="preserve"> carry and slows down its productivity</w:t>
+      </w:r>
+      <w:r>
+        <w:t>.</w:t>
+      </w:r>
+      <w:r>
+        <w:t xml:space="preserve"> </w:t>
+      </w:r>
+      <w:r>
+        <w:t>Time consuming tasks are targeted by our tools.</w:t>
+      </w:r>
+    </w:p>
+    <w:p>
+      <w:r>
+        <w:t>Our objective is to provide tool</w:t>
+      </w:r>
+      <w:r>
+        <w:t>s</w:t>
+      </w:r>
+      <w:r>
+        <w:t xml:space="preserve"> to all businesses which will take care of its</w:t>
+      </w:r>
+      <w:r>
+        <w:t xml:space="preserve"> limits.</w:t>
+      </w:r>
+    </w:p>
+    <w:p>
+      <w:r>
+        <w:t xml:space="preserve">The support we give to organizations is </w:t>
+      </w:r>
+      <w:r>
+        <w:t xml:space="preserve">available from the date you contact us until </w:t>
+      </w:r>
+      <w:r>
+        <w:t>the end of our contract and even beyond if needed.</w:t>
+      </w:r>
+    </w:p>
+    <w:p>
+      <w:pPr>
+        <w:pStyle w:val="Heading5"/>
+      </w:pPr>
+      <w:r>
+        <w:t>Advantages of the Web App</w:t>
+      </w:r>
+    </w:p>
+    <w:p>
+      <w:r>
+        <w:t xml:space="preserve">Its user-friendly design allows any user to access what they need </w:t>
+      </w:r>
+      <w:r>
+        <w:t>in a more intuitive way.</w:t>
+      </w:r>
+    </w:p>
+    <w:p>
+      <w:r>
+        <w:t xml:space="preserve">We only show what is relevant, which means only the information you want to see will be shown. There </w:t>
+      </w:r>
+      <w:r>
+        <w:t>is</w:t>
+      </w:r>
+      <w:r>
+        <w:t xml:space="preserve"> no </w:t>
+      </w:r>
+      <w:r>
+        <w:t>overload of information that will just confuse you.</w:t>
+      </w:r>
+    </w:p>
+    <w:p>
+      <w:r>
+        <w:t>Our web application adapts itself depending on the device you are using.</w:t>
+      </w:r>
+    </w:p>
+    <w:p>
+      <w:r>
+        <w:t>Our team of developers used their skills to develop a very professional web application with all features a business would require.</w:t>
+      </w:r>
+    </w:p>
+    <w:p>
+      <w:pPr>
+        <w:pStyle w:val="Heading5"/>
+      </w:pPr>
+      <w:r>
+        <w:t>Skills</w:t>
+      </w:r>
+    </w:p>
+    <w:p>
+      <w:r>
+        <w:t xml:space="preserve">We have over 10 years of experience in developing </w:t>
+      </w:r>
+      <w:proofErr w:type="spellStart"/>
+      <w:r>
+        <w:t>softwares</w:t>
+      </w:r>
+      <w:proofErr w:type="spellEnd"/>
+      <w:r>
+        <w:t xml:space="preserve"> and web application</w:t>
+      </w:r>
+      <w:r>
+        <w:t xml:space="preserve">. </w:t>
+      </w:r>
+      <w:r>
+        <w:t xml:space="preserve">Our developing team has the required skills to </w:t>
+      </w:r>
+      <w:r>
+        <w:t>create tools for businesses.</w:t>
+      </w:r>
+    </w:p>
+    <w:p>
+      <w:r>
+        <w:t xml:space="preserve">Our developing team has a </w:t>
+      </w:r>
+      <w:proofErr w:type="gramStart"/>
+      <w:r>
+        <w:t>sufficient</w:t>
+      </w:r>
+      <w:proofErr w:type="gramEnd"/>
+      <w:r>
+        <w:t xml:space="preserve"> coding experience, they have at least 10 years of experience </w:t>
+      </w:r>
+      <w:r>
+        <w:t>in coding.</w:t>
+      </w:r>
+    </w:p>
+    <w:p>
+      <w:r>
+        <w:t xml:space="preserve">Our developing team </w:t>
+      </w:r>
+      <w:proofErr w:type="gramStart"/>
+      <w:r>
+        <w:t>is able to</w:t>
+      </w:r>
+      <w:proofErr w:type="gramEnd"/>
+      <w:r>
+        <w:t xml:space="preserve"> develop a product in time and efficiently.</w:t>
+      </w:r>
+    </w:p>
+    <w:p>
+      <w:r>
+        <w:t>We have over 5 years of experience in Java Script.</w:t>
+      </w:r>
+    </w:p>
+    <w:p>
+      <w:r>
+        <w:t>We require our developing team to design every application in a user-friendly way.</w:t>
+      </w:r>
+    </w:p>
+    <w:p>
+      <w:bookmarkStart w:id="0" w:name="_GoBack"/>
+      <w:r>
+        <w:t xml:space="preserve">We integrate scripts which animates and renders </w:t>
+      </w:r>
+      <w:r>
+        <w:t>content</w:t>
+      </w:r>
+      <w:r>
+        <w:t>.</w:t>
+      </w:r>
+    </w:p>
+    <w:bookmarkEnd w:id="0"/>
+    <w:p>
+      <w:pPr>
+        <w:pStyle w:val="Heading4"/>
+      </w:pPr>
+      <w:r>
+        <w:lastRenderedPageBreak/>
         <w:t>About</w:t>
       </w:r>
     </w:p>
     <w:p>
-      <w:r>
-        <w:t xml:space="preserve">This web application is </w:t>
-      </w:r>
-      <w:r>
-        <w:t xml:space="preserve">a shift booking </w:t>
-      </w:r>
-      <w:bookmarkStart w:id="0" w:name="_GoBack"/>
-      <w:bookmarkEnd w:id="0"/>
+      <w:proofErr w:type="spellStart"/>
+      <w:r>
+        <w:t>RosterMe</w:t>
+      </w:r>
+      <w:proofErr w:type="spellEnd"/>
+      <w:r>
+        <w:t xml:space="preserve"> is a shift booking web application, it allows employees and managers to: </w:t>
+      </w:r>
+    </w:p>
+    <w:p>
+      <w:pPr>
+        <w:pStyle w:val="ListParagraph"/>
+        <w:numPr>
+          <w:ilvl w:val="0"/>
+          <w:numId w:val="1"/>
+        </w:numPr>
+      </w:pPr>
+      <w:r>
+        <w:t>Book shifts</w:t>
+      </w:r>
+    </w:p>
+    <w:p>
+      <w:pPr>
+        <w:pStyle w:val="ListParagraph"/>
+        <w:numPr>
+          <w:ilvl w:val="0"/>
+          <w:numId w:val="1"/>
+        </w:numPr>
+      </w:pPr>
+      <w:r>
+        <w:t>View availabilities</w:t>
+      </w:r>
+    </w:p>
+    <w:p>
+      <w:pPr>
+        <w:pStyle w:val="ListParagraph"/>
+        <w:numPr>
+          <w:ilvl w:val="0"/>
+          <w:numId w:val="1"/>
+        </w:numPr>
+      </w:pPr>
+      <w:r>
+        <w:t>View timesheets</w:t>
+      </w:r>
+    </w:p>
+    <w:p>
+      <w:pPr>
+        <w:pStyle w:val="ListParagraph"/>
+        <w:numPr>
+          <w:ilvl w:val="0"/>
+          <w:numId w:val="1"/>
+        </w:numPr>
+      </w:pPr>
+      <w:r>
+        <w:t>View employees under the manager</w:t>
+      </w:r>
+    </w:p>
+    <w:p>
+      <w:pPr>
+        <w:pStyle w:val="ListParagraph"/>
+        <w:numPr>
+          <w:ilvl w:val="0"/>
+          <w:numId w:val="1"/>
+        </w:numPr>
+      </w:pPr>
+      <w:r>
+        <w:t>Manage shifts, timesheets</w:t>
+      </w:r>
+      <w:r>
+        <w:t>, availability</w:t>
+      </w:r>
+      <w:r>
+        <w:t xml:space="preserve"> and employees</w:t>
+      </w:r>
+    </w:p>
+    <w:p>
+      <w:pPr>
+        <w:pStyle w:val="ListParagraph"/>
+        <w:numPr>
+          <w:ilvl w:val="0"/>
+          <w:numId w:val="1"/>
+        </w:numPr>
+      </w:pPr>
+      <w:r>
+        <w:t>Approve shifts</w:t>
+      </w:r>
+    </w:p>
+    <w:p>
+      <w:pPr>
+        <w:pStyle w:val="ListParagraph"/>
+        <w:numPr>
+          <w:ilvl w:val="0"/>
+          <w:numId w:val="1"/>
+        </w:numPr>
+      </w:pPr>
+      <w:r>
+        <w:t>Invite employees</w:t>
+      </w:r>
+    </w:p>
+    <w:p>
+      <w:pPr>
+        <w:pStyle w:val="ListParagraph"/>
+        <w:numPr>
+          <w:ilvl w:val="0"/>
+          <w:numId w:val="1"/>
+        </w:numPr>
+      </w:pPr>
+      <w:r>
+        <w:t>Send messages to manager</w:t>
+      </w:r>
+    </w:p>
+    <w:p>
+      <w:r>
+        <w:t xml:space="preserve">Anybody can view the prices </w:t>
+      </w:r>
+      <w:r>
+        <w:t xml:space="preserve">for each services </w:t>
+      </w:r>
+      <w:proofErr w:type="spellStart"/>
+      <w:r>
+        <w:t>RosterMe</w:t>
+      </w:r>
+      <w:proofErr w:type="spellEnd"/>
+      <w:r>
+        <w:t xml:space="preserve"> provides.</w:t>
+      </w:r>
     </w:p>
     <w:sectPr>
       <w:pgSz w:w="11906" w:h="16838"/>
@@ -69,6 +442,127 @@
     </w:sectPr>
   </w:body>
 </w:document>
+</file>
+
+<file path=word/numbering.xml><?xml version="1.0" encoding="utf-8"?>
+<w:numbering xmlns:wpc="http://schemas.microsoft.com/office/word/2010/wordprocessingCanvas" xmlns:cx="http://schemas.microsoft.com/office/drawing/2014/chartex" xmlns:cx1="http://schemas.microsoft.com/office/drawing/2015/9/8/chartex" xmlns:cx2="http://schemas.microsoft.com/office/drawing/2015/10/21/chartex" xmlns:cx3="http://schemas.microsoft.com/office/drawing/2016/5/9/chartex" xmlns:cx4="http://schemas.microsoft.com/office/drawing/2016/5/10/chartex" xmlns:cx5="http://schemas.microsoft.com/office/drawing/2016/5/11/chartex" xmlns:cx6="http://schemas.microsoft.com/office/drawing/2016/5/12/chartex" xmlns:cx7="http://schemas.microsoft.com/office/drawing/2016/5/13/chartex" xmlns:cx8="http://schemas.microsoft.com/office/drawing/2016/5/14/chartex" xmlns:mc="http://schemas.openxmlformats.org/markup-compatibility/2006" xmlns:aink="http://schemas.microsoft.com/office/drawing/2016/ink" xmlns:am3d="http://schemas.microsoft.com/office/drawing/2017/model3d" xmlns:o="urn:schemas-microsoft-com:office:office" xmlns:r="http://schemas.openxmlformats.org/officeDocument/2006/relationships" xmlns:m="http://schemas.openxmlformats.org/officeDocument/2006/math" xmlns:v="urn:schemas-microsoft-com:vml" xmlns:wp14="http://schemas.microsoft.com/office/word/2010/wordprocessingDrawing" xmlns:wp="http://schemas.openxmlformats.org/drawingml/2006/wordprocessingDrawing" xmlns:w10="urn:schemas-microsoft-com:office:word" xmlns:w="http://schemas.openxmlformats.org/wordprocessingml/2006/main" xmlns:w14="http://schemas.microsoft.com/office/word/2010/wordml" xmlns:w15="http://schemas.microsoft.com/office/word/2012/wordml" xmlns:w16cid="http://schemas.microsoft.com/office/word/2016/wordml/cid" xmlns:w16se="http://schemas.microsoft.com/office/word/2015/wordml/symex" xmlns:wpg="http://schemas.microsoft.com/office/word/2010/wordprocessingGroup" xmlns:wpi="http://schemas.microsoft.com/office/word/2010/wordprocessingInk" xmlns:wne="http://schemas.microsoft.com/office/word/2006/wordml" xmlns:wps="http://schemas.microsoft.com/office/word/2010/wordprocessingShape" mc:Ignorable="w14 w15 w16se w16cid wp14">
+  <w:abstractNum w:abstractNumId="0" w15:restartNumberingAfterBreak="0">
+    <w:nsid w:val="6BFE3EEA"/>
+    <w:multiLevelType w:val="hybridMultilevel"/>
+    <w:tmpl w:val="968274B8"/>
+    <w:lvl w:ilvl="0" w:tplc="14090005">
+      <w:start w:val="1"/>
+      <w:numFmt w:val="bullet"/>
+      <w:lvlText w:val=""/>
+      <w:lvlJc w:val="left"/>
+      <w:pPr>
+        <w:ind w:left="720" w:hanging="360"/>
+      </w:pPr>
+      <w:rPr>
+        <w:rFonts w:ascii="Wingdings" w:hAnsi="Wingdings" w:hint="default"/>
+      </w:rPr>
+    </w:lvl>
+    <w:lvl w:ilvl="1" w:tplc="14090003" w:tentative="1">
+      <w:start w:val="1"/>
+      <w:numFmt w:val="bullet"/>
+      <w:lvlText w:val="o"/>
+      <w:lvlJc w:val="left"/>
+      <w:pPr>
+        <w:ind w:left="1440" w:hanging="360"/>
+      </w:pPr>
+      <w:rPr>
+        <w:rFonts w:ascii="Courier New" w:hAnsi="Courier New" w:cs="Courier New" w:hint="default"/>
+      </w:rPr>
+    </w:lvl>
+    <w:lvl w:ilvl="2" w:tplc="14090005" w:tentative="1">
+      <w:start w:val="1"/>
+      <w:numFmt w:val="bullet"/>
+      <w:lvlText w:val=""/>
+      <w:lvlJc w:val="left"/>
+      <w:pPr>
+        <w:ind w:left="2160" w:hanging="360"/>
+      </w:pPr>
+      <w:rPr>
+        <w:rFonts w:ascii="Wingdings" w:hAnsi="Wingdings" w:hint="default"/>
+      </w:rPr>
+    </w:lvl>
+    <w:lvl w:ilvl="3" w:tplc="14090001" w:tentative="1">
+      <w:start w:val="1"/>
+      <w:numFmt w:val="bullet"/>
+      <w:lvlText w:val=""/>
+      <w:lvlJc w:val="left"/>
+      <w:pPr>
+        <w:ind w:left="2880" w:hanging="360"/>
+      </w:pPr>
+      <w:rPr>
+        <w:rFonts w:ascii="Symbol" w:hAnsi="Symbol" w:hint="default"/>
+      </w:rPr>
+    </w:lvl>
+    <w:lvl w:ilvl="4" w:tplc="14090003" w:tentative="1">
+      <w:start w:val="1"/>
+      <w:numFmt w:val="bullet"/>
+      <w:lvlText w:val="o"/>
+      <w:lvlJc w:val="left"/>
+      <w:pPr>
+        <w:ind w:left="3600" w:hanging="360"/>
+      </w:pPr>
+      <w:rPr>
+        <w:rFonts w:ascii="Courier New" w:hAnsi="Courier New" w:cs="Courier New" w:hint="default"/>
+      </w:rPr>
+    </w:lvl>
+    <w:lvl w:ilvl="5" w:tplc="14090005" w:tentative="1">
+      <w:start w:val="1"/>
+      <w:numFmt w:val="bullet"/>
+      <w:lvlText w:val=""/>
+      <w:lvlJc w:val="left"/>
+      <w:pPr>
+        <w:ind w:left="4320" w:hanging="360"/>
+      </w:pPr>
+      <w:rPr>
+        <w:rFonts w:ascii="Wingdings" w:hAnsi="Wingdings" w:hint="default"/>
+      </w:rPr>
+    </w:lvl>
+    <w:lvl w:ilvl="6" w:tplc="14090001" w:tentative="1">
+      <w:start w:val="1"/>
+      <w:numFmt w:val="bullet"/>
+      <w:lvlText w:val=""/>
+      <w:lvlJc w:val="left"/>
+      <w:pPr>
+        <w:ind w:left="5040" w:hanging="360"/>
+      </w:pPr>
+      <w:rPr>
+        <w:rFonts w:ascii="Symbol" w:hAnsi="Symbol" w:hint="default"/>
+      </w:rPr>
+    </w:lvl>
+    <w:lvl w:ilvl="7" w:tplc="14090003" w:tentative="1">
+      <w:start w:val="1"/>
+      <w:numFmt w:val="bullet"/>
+      <w:lvlText w:val="o"/>
+      <w:lvlJc w:val="left"/>
+      <w:pPr>
+        <w:ind w:left="5760" w:hanging="360"/>
+      </w:pPr>
+      <w:rPr>
+        <w:rFonts w:ascii="Courier New" w:hAnsi="Courier New" w:cs="Courier New" w:hint="default"/>
+      </w:rPr>
+    </w:lvl>
+    <w:lvl w:ilvl="8" w:tplc="14090005" w:tentative="1">
+      <w:start w:val="1"/>
+      <w:numFmt w:val="bullet"/>
+      <w:lvlText w:val=""/>
+      <w:lvlJc w:val="left"/>
+      <w:pPr>
+        <w:ind w:left="6480" w:hanging="360"/>
+      </w:pPr>
+      <w:rPr>
+        <w:rFonts w:ascii="Wingdings" w:hAnsi="Wingdings" w:hint="default"/>
+      </w:rPr>
+    </w:lvl>
+  </w:abstractNum>
+  <w:num w:numId="1">
+    <w:abstractNumId w:val="0"/>
+  </w:num>
+</w:numbering>
 </file>
 
 <file path=word/styles.xml><?xml version="1.0" encoding="utf-8"?>
@@ -556,6 +1050,26 @@
       <w:color w:val="2F5496" w:themeColor="accent1" w:themeShade="BF"/>
     </w:rPr>
   </w:style>
+  <w:style w:type="paragraph" w:styleId="Heading5">
+    <w:name w:val="heading 5"/>
+    <w:basedOn w:val="Normal"/>
+    <w:next w:val="Normal"/>
+    <w:link w:val="Heading5Char"/>
+    <w:uiPriority w:val="9"/>
+    <w:unhideWhenUsed/>
+    <w:qFormat/>
+    <w:rsid w:val="00302183"/>
+    <w:pPr>
+      <w:keepNext/>
+      <w:keepLines/>
+      <w:spacing w:before="40" w:after="0"/>
+      <w:outlineLvl w:val="4"/>
+    </w:pPr>
+    <w:rPr>
+      <w:rFonts w:asciiTheme="majorHAnsi" w:eastAsiaTheme="majorEastAsia" w:hAnsiTheme="majorHAnsi" w:cstheme="majorBidi"/>
+      <w:color w:val="2F5496" w:themeColor="accent1" w:themeShade="BF"/>
+    </w:rPr>
+  </w:style>
   <w:style w:type="character" w:default="1" w:styleId="DefaultParagraphFont">
     <w:name w:val="Default Paragraph Font"/>
     <w:uiPriority w:val="1"/>
@@ -666,6 +1180,28 @@
       <w:rFonts w:asciiTheme="majorHAnsi" w:eastAsiaTheme="majorEastAsia" w:hAnsiTheme="majorHAnsi" w:cstheme="majorBidi"/>
       <w:i/>
       <w:iCs/>
+      <w:color w:val="2F5496" w:themeColor="accent1" w:themeShade="BF"/>
+    </w:rPr>
+  </w:style>
+  <w:style w:type="paragraph" w:styleId="ListParagraph">
+    <w:name w:val="List Paragraph"/>
+    <w:basedOn w:val="Normal"/>
+    <w:uiPriority w:val="34"/>
+    <w:qFormat/>
+    <w:rsid w:val="00BA39E3"/>
+    <w:pPr>
+      <w:ind w:left="720"/>
+      <w:contextualSpacing/>
+    </w:pPr>
+  </w:style>
+  <w:style w:type="character" w:customStyle="1" w:styleId="Heading5Char">
+    <w:name w:val="Heading 5 Char"/>
+    <w:basedOn w:val="DefaultParagraphFont"/>
+    <w:link w:val="Heading5"/>
+    <w:uiPriority w:val="9"/>
+    <w:rsid w:val="00302183"/>
+    <w:rPr>
+      <w:rFonts w:asciiTheme="majorHAnsi" w:eastAsiaTheme="majorEastAsia" w:hAnsiTheme="majorHAnsi" w:cstheme="majorBidi"/>
       <w:color w:val="2F5496" w:themeColor="accent1" w:themeShade="BF"/>
     </w:rPr>
   </w:style>

</xml_diff>